<commit_message>
revision de  codigo final hecha
</commit_message>
<xml_diff>
--- a/Documentacion.docx
+++ b/Documentacion.docx
@@ -1128,16 +1128,6 @@
     <w:p>
       <w:pPr>
         <w:spacing w:line="276" w:lineRule="auto"/>
-        <w:jc w:val="center"/>
-        <w:rPr>
-          <w:sz w:val="28"/>
-          <w:szCs w:val="28"/>
-        </w:rPr>
-      </w:pPr>
-    </w:p>
-    <w:p>
-      <w:pPr>
-        <w:spacing w:line="276" w:lineRule="auto"/>
         <w:rPr>
           <w:sz w:val="28"/>
           <w:szCs w:val="28"/>
@@ -1162,6 +1152,7 @@
           <w:sz w:val="32"/>
           <w:szCs w:val="32"/>
         </w:rPr>
+        <w:lastRenderedPageBreak/>
         <w:t>Presentación y objetivos</w:t>
       </w:r>
     </w:p>
@@ -1500,6 +1491,7 @@
           <w:sz w:val="32"/>
           <w:szCs w:val="32"/>
         </w:rPr>
+        <w:lastRenderedPageBreak/>
         <w:t>Requisitos</w:t>
       </w:r>
       <w:r>
@@ -1532,7 +1524,23 @@
           <w:sz w:val="28"/>
           <w:szCs w:val="28"/>
         </w:rPr>
-        <w:t xml:space="preserve">En primer lugar, se deja el link del </w:t>
+        <w:t xml:space="preserve">En primer lugar, se deja el </w:t>
+      </w:r>
+      <w:proofErr w:type="gramStart"/>
+      <w:r>
+        <w:rPr>
+          <w:sz w:val="28"/>
+          <w:szCs w:val="28"/>
+        </w:rPr>
+        <w:t>link</w:t>
+      </w:r>
+      <w:proofErr w:type="gramEnd"/>
+      <w:r>
+        <w:rPr>
+          <w:sz w:val="28"/>
+          <w:szCs w:val="28"/>
+        </w:rPr>
+        <w:t xml:space="preserve"> del </w:t>
       </w:r>
       <w:proofErr w:type="spellStart"/>
       <w:r>
@@ -2000,7 +2008,6 @@
           <w:sz w:val="28"/>
           <w:szCs w:val="28"/>
         </w:rPr>
-        <w:lastRenderedPageBreak/>
         <w:t xml:space="preserve">El usuario podrá buscar el foro por el título, se listarán y se podrá acceder a estos con un </w:t>
       </w:r>
       <w:proofErr w:type="spellStart"/>
@@ -2024,7 +2031,15 @@
           <w:sz w:val="28"/>
           <w:szCs w:val="28"/>
         </w:rPr>
-        <w:t>, para cargar las paginas se utiliza Ajax.</w:t>
+        <w:t xml:space="preserve">, para cargar las paginas se utiliza </w:t>
+      </w:r>
+      <w:proofErr w:type="gramStart"/>
+      <w:r>
+        <w:rPr>
+          <w:sz w:val="28"/>
+          <w:szCs w:val="28"/>
+        </w:rPr>
+        <w:t>Ajax.</w:t>
       </w:r>
       <w:r>
         <w:rPr>
@@ -2033,6 +2048,7 @@
         </w:rPr>
         <w:t>.</w:t>
       </w:r>
+      <w:proofErr w:type="gramEnd"/>
     </w:p>
     <w:p>
       <w:pPr>
@@ -2139,7 +2155,23 @@
           <w:sz w:val="28"/>
           <w:szCs w:val="28"/>
         </w:rPr>
-        <w:t xml:space="preserve"> podrá escribir su comentario y añadirlo al foro. Finalmente se listaran los comentarios</w:t>
+        <w:t xml:space="preserve"> podrá escribir su comentario y añadirlo al foro. Finalmente se </w:t>
+      </w:r>
+      <w:proofErr w:type="gramStart"/>
+      <w:r>
+        <w:rPr>
+          <w:sz w:val="28"/>
+          <w:szCs w:val="28"/>
+        </w:rPr>
+        <w:t>listaran</w:t>
+      </w:r>
+      <w:proofErr w:type="gramEnd"/>
+      <w:r>
+        <w:rPr>
+          <w:sz w:val="28"/>
+          <w:szCs w:val="28"/>
+        </w:rPr>
+        <w:t xml:space="preserve"> los comentarios</w:t>
       </w:r>
       <w:r>
         <w:rPr>
@@ -2430,6 +2462,7 @@
           <w:sz w:val="32"/>
           <w:szCs w:val="32"/>
         </w:rPr>
+        <w:lastRenderedPageBreak/>
         <w:t>Análisis y diseño</w:t>
       </w:r>
     </w:p>
@@ -2825,6 +2858,7 @@
           <w:sz w:val="28"/>
           <w:szCs w:val="28"/>
         </w:rPr>
+        <w:lastRenderedPageBreak/>
         <w:t xml:space="preserve">Para el control de esta se ha realizado un api que controla </w:t>
       </w:r>
       <w:r>
@@ -3166,7 +3200,6 @@
           <w:sz w:val="28"/>
           <w:szCs w:val="28"/>
         </w:rPr>
-        <w:lastRenderedPageBreak/>
         <w:drawing>
           <wp:anchor distT="0" distB="0" distL="114300" distR="114300" simplePos="0" relativeHeight="251660288" behindDoc="1" locked="0" layoutInCell="1" allowOverlap="1" wp14:anchorId="3F4FE987" wp14:editId="7069EB7C">
             <wp:simplePos x="0" y="0"/>
@@ -3299,6 +3332,7 @@
           <w:sz w:val="28"/>
           <w:szCs w:val="28"/>
         </w:rPr>
+        <w:lastRenderedPageBreak/>
         <w:t xml:space="preserve">Como en el </w:t>
       </w:r>
       <w:proofErr w:type="spellStart"/>
@@ -3612,6 +3646,7 @@
           <w:sz w:val="32"/>
           <w:szCs w:val="32"/>
         </w:rPr>
+        <w:lastRenderedPageBreak/>
         <w:t>Implementación</w:t>
       </w:r>
     </w:p>
@@ -3953,7 +3988,314 @@
           <w:sz w:val="28"/>
           <w:szCs w:val="28"/>
         </w:rPr>
+        <w:tab/>
+      </w:r>
+      <w:proofErr w:type="spellStart"/>
+      <w:r>
+        <w:rPr>
+          <w:sz w:val="28"/>
+          <w:szCs w:val="28"/>
+        </w:rPr>
+        <w:t>dir</w:t>
+      </w:r>
+      <w:proofErr w:type="spellEnd"/>
+      <w:r>
+        <w:rPr>
+          <w:sz w:val="28"/>
+          <w:szCs w:val="28"/>
+        </w:rPr>
+        <w:t xml:space="preserve">: </w:t>
+      </w:r>
+      <w:proofErr w:type="spellStart"/>
+      <w:r>
+        <w:rPr>
+          <w:sz w:val="28"/>
+          <w:szCs w:val="28"/>
+        </w:rPr>
+        <w:t>WebForoUpna</w:t>
+      </w:r>
+      <w:proofErr w:type="spellEnd"/>
+      <w:r>
+        <w:rPr>
+          <w:sz w:val="28"/>
+          <w:szCs w:val="28"/>
+        </w:rPr>
+        <w:t>/</w:t>
+      </w:r>
+      <w:proofErr w:type="spellStart"/>
+      <w:r>
+        <w:rPr>
+          <w:sz w:val="28"/>
+          <w:szCs w:val="28"/>
+        </w:rPr>
+        <w:t>backend</w:t>
+      </w:r>
+      <w:proofErr w:type="spellEnd"/>
+      <w:r>
+        <w:rPr>
+          <w:sz w:val="28"/>
+          <w:szCs w:val="28"/>
+        </w:rPr>
+        <w:t>/</w:t>
+      </w:r>
+      <w:proofErr w:type="spellStart"/>
+      <w:r>
+        <w:rPr>
+          <w:sz w:val="28"/>
+          <w:szCs w:val="28"/>
+        </w:rPr>
+        <w:t>src</w:t>
+      </w:r>
+      <w:proofErr w:type="spellEnd"/>
+      <w:r>
+        <w:rPr>
+          <w:sz w:val="28"/>
+          <w:szCs w:val="28"/>
+        </w:rPr>
+        <w:t>/</w:t>
+      </w:r>
+      <w:proofErr w:type="spellStart"/>
+      <w:r>
+        <w:rPr>
+          <w:sz w:val="28"/>
+          <w:szCs w:val="28"/>
+        </w:rPr>
+        <w:t>Controller</w:t>
+      </w:r>
+      <w:proofErr w:type="spellEnd"/>
+    </w:p>
+    <w:p>
+      <w:pPr>
+        <w:spacing w:line="276" w:lineRule="auto"/>
+        <w:jc w:val="both"/>
+        <w:rPr>
+          <w:sz w:val="28"/>
+          <w:szCs w:val="28"/>
+        </w:rPr>
+      </w:pPr>
+      <w:r>
+        <w:rPr>
+          <w:sz w:val="28"/>
+          <w:szCs w:val="28"/>
+        </w:rPr>
+        <w:tab/>
+      </w:r>
+      <w:r>
+        <w:rPr>
+          <w:sz w:val="28"/>
+          <w:szCs w:val="28"/>
+        </w:rPr>
+        <w:t xml:space="preserve">En esta </w:t>
+      </w:r>
+      <w:r>
+        <w:rPr>
+          <w:sz w:val="28"/>
+          <w:szCs w:val="28"/>
+        </w:rPr>
+        <w:t>carpeta</w:t>
+      </w:r>
+      <w:r>
+        <w:rPr>
+          <w:sz w:val="28"/>
+          <w:szCs w:val="28"/>
+        </w:rPr>
+        <w:t xml:space="preserve"> se</w:t>
+      </w:r>
+      <w:r>
+        <w:rPr>
+          <w:sz w:val="28"/>
+          <w:szCs w:val="28"/>
+        </w:rPr>
+        <w:t xml:space="preserve"> han </w:t>
+      </w:r>
+      <w:r>
+        <w:rPr>
+          <w:sz w:val="28"/>
+          <w:szCs w:val="28"/>
+        </w:rPr>
+        <w:t>implementado</w:t>
+      </w:r>
+      <w:r>
+        <w:rPr>
+          <w:sz w:val="28"/>
+          <w:szCs w:val="28"/>
+        </w:rPr>
+        <w:t xml:space="preserve"> los </w:t>
+      </w:r>
+      <w:r>
+        <w:rPr>
+          <w:sz w:val="28"/>
+          <w:szCs w:val="28"/>
+        </w:rPr>
+        <w:t>controladores listados</w:t>
+      </w:r>
+      <w:r>
+        <w:rPr>
+          <w:sz w:val="28"/>
+          <w:szCs w:val="28"/>
+        </w:rPr>
+        <w:t xml:space="preserve"> en la descrita en la sección anterior, estos se encargan de sanear los </w:t>
+      </w:r>
+      <w:r>
+        <w:rPr>
+          <w:sz w:val="28"/>
+          <w:szCs w:val="28"/>
+        </w:rPr>
+        <w:t>datos y</w:t>
+      </w:r>
+      <w:r>
+        <w:rPr>
+          <w:sz w:val="28"/>
+          <w:szCs w:val="28"/>
+        </w:rPr>
+        <w:t xml:space="preserve"> verificar que son </w:t>
+      </w:r>
+      <w:r>
+        <w:rPr>
+          <w:sz w:val="28"/>
+          <w:szCs w:val="28"/>
+        </w:rPr>
+        <w:t>válidos</w:t>
+      </w:r>
+      <w:r>
+        <w:rPr>
+          <w:sz w:val="28"/>
+          <w:szCs w:val="28"/>
+        </w:rPr>
+        <w:t xml:space="preserve">, </w:t>
+      </w:r>
+      <w:r>
+        <w:rPr>
+          <w:sz w:val="28"/>
+          <w:szCs w:val="28"/>
+        </w:rPr>
+        <w:t>verificado además</w:t>
+      </w:r>
+      <w:r>
+        <w:rPr>
+          <w:sz w:val="28"/>
+          <w:szCs w:val="28"/>
+        </w:rPr>
+        <w:t xml:space="preserve"> </w:t>
+      </w:r>
+      <w:r>
+        <w:rPr>
+          <w:sz w:val="28"/>
+          <w:szCs w:val="28"/>
+        </w:rPr>
+        <w:t xml:space="preserve">que </w:t>
+      </w:r>
+      <w:r>
+        <w:rPr>
+          <w:sz w:val="28"/>
+          <w:szCs w:val="28"/>
+        </w:rPr>
+        <w:t xml:space="preserve">el cliente tenga los privilegios necesarios si es </w:t>
+      </w:r>
+      <w:r>
+        <w:rPr>
+          <w:sz w:val="28"/>
+          <w:szCs w:val="28"/>
+        </w:rPr>
+        <w:t>requerido, como para crear foro o comentar.</w:t>
+      </w:r>
+    </w:p>
+    <w:p>
+      <w:pPr>
+        <w:spacing w:line="276" w:lineRule="auto"/>
+        <w:jc w:val="both"/>
+        <w:rPr>
+          <w:sz w:val="28"/>
+          <w:szCs w:val="28"/>
+        </w:rPr>
+      </w:pPr>
+    </w:p>
+    <w:p>
+      <w:pPr>
+        <w:spacing w:line="276" w:lineRule="auto"/>
+        <w:jc w:val="both"/>
+        <w:rPr>
+          <w:sz w:val="28"/>
+          <w:szCs w:val="28"/>
+        </w:rPr>
+      </w:pPr>
+    </w:p>
+    <w:p>
+      <w:pPr>
+        <w:spacing w:line="276" w:lineRule="auto"/>
+        <w:jc w:val="both"/>
+        <w:rPr>
+          <w:sz w:val="28"/>
+          <w:szCs w:val="28"/>
+        </w:rPr>
+      </w:pPr>
+    </w:p>
+    <w:p>
+      <w:pPr>
+        <w:spacing w:line="276" w:lineRule="auto"/>
+        <w:jc w:val="both"/>
+        <w:rPr>
+          <w:sz w:val="28"/>
+          <w:szCs w:val="28"/>
+        </w:rPr>
+      </w:pPr>
+    </w:p>
+    <w:p>
+      <w:pPr>
+        <w:spacing w:line="276" w:lineRule="auto"/>
+        <w:jc w:val="both"/>
+        <w:rPr>
+          <w:sz w:val="28"/>
+          <w:szCs w:val="28"/>
+        </w:rPr>
+      </w:pPr>
+    </w:p>
+    <w:p>
+      <w:pPr>
+        <w:spacing w:line="276" w:lineRule="auto"/>
+        <w:jc w:val="both"/>
+        <w:rPr>
+          <w:sz w:val="28"/>
+          <w:szCs w:val="28"/>
+          <w:lang w:val="en-GB"/>
+        </w:rPr>
+      </w:pPr>
+      <w:proofErr w:type="spellStart"/>
+      <w:r>
+        <w:rPr>
+          <w:sz w:val="28"/>
+          <w:szCs w:val="28"/>
+          <w:lang w:val="en-GB"/>
+        </w:rPr>
         <w:lastRenderedPageBreak/>
+        <w:t>Modelos</w:t>
+      </w:r>
+      <w:proofErr w:type="spellEnd"/>
+      <w:r>
+        <w:rPr>
+          <w:sz w:val="28"/>
+          <w:szCs w:val="28"/>
+          <w:lang w:val="en-GB"/>
+        </w:rPr>
+        <w:t>:</w:t>
+      </w:r>
+    </w:p>
+    <w:p>
+      <w:pPr>
+        <w:spacing w:line="276" w:lineRule="auto"/>
+        <w:jc w:val="both"/>
+        <w:rPr>
+          <w:sz w:val="28"/>
+          <w:szCs w:val="28"/>
+          <w:lang w:val="en-GB"/>
+        </w:rPr>
+      </w:pPr>
+      <w:r>
+        <w:rPr>
+          <w:sz w:val="28"/>
+          <w:szCs w:val="28"/>
+          <w:lang w:val="en-GB"/>
+        </w:rPr>
         <w:tab/>
       </w:r>
       <w:proofErr w:type="spellStart"/>
@@ -3961,6 +4303,7 @@
         <w:rPr>
           <w:sz w:val="28"/>
           <w:szCs w:val="28"/>
+          <w:lang w:val="en-GB"/>
         </w:rPr>
         <w:t>dir</w:t>
       </w:r>
@@ -3969,6 +4312,7 @@
         <w:rPr>
           <w:sz w:val="28"/>
           <w:szCs w:val="28"/>
+          <w:lang w:val="en-GB"/>
         </w:rPr>
         <w:t xml:space="preserve">: </w:t>
       </w:r>
@@ -3977,38 +4321,366 @@
         <w:rPr>
           <w:sz w:val="28"/>
           <w:szCs w:val="28"/>
-        </w:rPr>
-        <w:t>WebForoUpna</w:t>
-      </w:r>
-      <w:proofErr w:type="spellEnd"/>
-      <w:r>
-        <w:rPr>
-          <w:sz w:val="28"/>
-          <w:szCs w:val="28"/>
+          <w:lang w:val="en-GB"/>
+        </w:rPr>
+        <w:t>Web</w:t>
+      </w:r>
+      <w:r>
+        <w:rPr>
+          <w:sz w:val="28"/>
+          <w:szCs w:val="28"/>
+          <w:lang w:val="en-GB"/>
+        </w:rPr>
+        <w:t>ForoUpna</w:t>
+      </w:r>
+      <w:proofErr w:type="spellEnd"/>
+      <w:r>
+        <w:rPr>
+          <w:sz w:val="28"/>
+          <w:szCs w:val="28"/>
+          <w:lang w:val="en-GB"/>
+        </w:rPr>
+        <w:t>/backend/</w:t>
+      </w:r>
+      <w:proofErr w:type="spellStart"/>
+      <w:r>
+        <w:rPr>
+          <w:sz w:val="28"/>
+          <w:szCs w:val="28"/>
+          <w:lang w:val="en-GB"/>
+        </w:rPr>
+        <w:t>src</w:t>
+      </w:r>
+      <w:proofErr w:type="spellEnd"/>
+      <w:r>
+        <w:rPr>
+          <w:sz w:val="28"/>
+          <w:szCs w:val="28"/>
+          <w:lang w:val="en-GB"/>
         </w:rPr>
         <w:t>/</w:t>
       </w:r>
-      <w:proofErr w:type="spellStart"/>
-      <w:r>
-        <w:rPr>
-          <w:sz w:val="28"/>
-          <w:szCs w:val="28"/>
-        </w:rPr>
-        <w:t>backend</w:t>
-      </w:r>
-      <w:proofErr w:type="spellEnd"/>
-      <w:r>
-        <w:rPr>
-          <w:sz w:val="28"/>
-          <w:szCs w:val="28"/>
+      <w:r>
+        <w:rPr>
+          <w:sz w:val="28"/>
+          <w:szCs w:val="28"/>
+          <w:lang w:val="en-GB"/>
+        </w:rPr>
+        <w:t>Models</w:t>
+      </w:r>
+    </w:p>
+    <w:p>
+      <w:pPr>
+        <w:spacing w:line="276" w:lineRule="auto"/>
+        <w:jc w:val="both"/>
+        <w:rPr>
+          <w:sz w:val="28"/>
+          <w:szCs w:val="28"/>
+        </w:rPr>
+      </w:pPr>
+      <w:r>
+        <w:rPr>
+          <w:sz w:val="28"/>
+          <w:szCs w:val="28"/>
+          <w:lang w:val="en-GB"/>
+        </w:rPr>
+        <w:tab/>
+      </w:r>
+      <w:r>
+        <w:rPr>
+          <w:sz w:val="28"/>
+          <w:szCs w:val="28"/>
+        </w:rPr>
+        <w:t>En esta carpeta se e</w:t>
+      </w:r>
+      <w:r>
+        <w:rPr>
+          <w:sz w:val="28"/>
+          <w:szCs w:val="28"/>
+        </w:rPr>
+        <w:t>ncuentran todos los modelos listados en la gráfica de la sección anterior. Estos se encargan de realizar las acciones requeridas contra la base de datos, insertar, actualizar, obtener datos o verificar.</w:t>
+      </w:r>
+    </w:p>
+    <w:p>
+      <w:pPr>
+        <w:spacing w:line="276" w:lineRule="auto"/>
+        <w:jc w:val="both"/>
+        <w:rPr>
+          <w:sz w:val="28"/>
+          <w:szCs w:val="28"/>
+        </w:rPr>
+      </w:pPr>
+    </w:p>
+    <w:p>
+      <w:pPr>
+        <w:spacing w:line="276" w:lineRule="auto"/>
+        <w:jc w:val="both"/>
+        <w:rPr>
+          <w:sz w:val="28"/>
+          <w:szCs w:val="28"/>
+          <w:lang w:val="en-GB"/>
+        </w:rPr>
+      </w:pPr>
+      <w:proofErr w:type="spellStart"/>
+      <w:r>
+        <w:rPr>
+          <w:sz w:val="28"/>
+          <w:szCs w:val="28"/>
+          <w:lang w:val="en-GB"/>
+        </w:rPr>
+        <w:t>Database.php</w:t>
+      </w:r>
+      <w:proofErr w:type="spellEnd"/>
+      <w:r>
+        <w:rPr>
+          <w:sz w:val="28"/>
+          <w:szCs w:val="28"/>
+          <w:lang w:val="en-GB"/>
+        </w:rPr>
+        <w:t>:</w:t>
+      </w:r>
+    </w:p>
+    <w:p>
+      <w:pPr>
+        <w:spacing w:line="276" w:lineRule="auto"/>
+        <w:jc w:val="both"/>
+        <w:rPr>
+          <w:sz w:val="28"/>
+          <w:szCs w:val="28"/>
+          <w:u w:val="single"/>
+          <w:lang w:val="en-GB"/>
+        </w:rPr>
+      </w:pPr>
+      <w:r>
+        <w:rPr>
+          <w:sz w:val="28"/>
+          <w:szCs w:val="28"/>
+          <w:lang w:val="en-GB"/>
+        </w:rPr>
+        <w:tab/>
+      </w:r>
+      <w:proofErr w:type="spellStart"/>
+      <w:r>
+        <w:rPr>
+          <w:sz w:val="28"/>
+          <w:szCs w:val="28"/>
+          <w:lang w:val="en-GB"/>
+        </w:rPr>
+        <w:t>dir</w:t>
+      </w:r>
+      <w:proofErr w:type="spellEnd"/>
+      <w:r>
+        <w:rPr>
+          <w:sz w:val="28"/>
+          <w:szCs w:val="28"/>
+          <w:lang w:val="en-GB"/>
+        </w:rPr>
+        <w:t xml:space="preserve">: </w:t>
+      </w:r>
+      <w:proofErr w:type="spellStart"/>
+      <w:r>
+        <w:rPr>
+          <w:sz w:val="28"/>
+          <w:szCs w:val="28"/>
+          <w:lang w:val="en-GB"/>
+        </w:rPr>
+        <w:t>Web</w:t>
+      </w:r>
+      <w:r>
+        <w:rPr>
+          <w:sz w:val="28"/>
+          <w:szCs w:val="28"/>
+          <w:lang w:val="en-GB"/>
+        </w:rPr>
+        <w:t>ForoUpna</w:t>
+      </w:r>
+      <w:proofErr w:type="spellEnd"/>
+      <w:r>
+        <w:rPr>
+          <w:sz w:val="28"/>
+          <w:szCs w:val="28"/>
+          <w:lang w:val="en-GB"/>
+        </w:rPr>
+        <w:t>/backend/</w:t>
+      </w:r>
+      <w:proofErr w:type="spellStart"/>
+      <w:r>
+        <w:rPr>
+          <w:sz w:val="28"/>
+          <w:szCs w:val="28"/>
+          <w:lang w:val="en-GB"/>
+        </w:rPr>
+        <w:t>src</w:t>
+      </w:r>
+      <w:proofErr w:type="spellEnd"/>
+      <w:r>
+        <w:rPr>
+          <w:sz w:val="28"/>
+          <w:szCs w:val="28"/>
+          <w:lang w:val="en-GB"/>
         </w:rPr>
         <w:t>/</w:t>
       </w:r>
-      <w:proofErr w:type="spellStart"/>
-      <w:r>
-        <w:rPr>
-          <w:sz w:val="28"/>
-          <w:szCs w:val="28"/>
+      <w:r>
+        <w:rPr>
+          <w:sz w:val="28"/>
+          <w:szCs w:val="28"/>
+          <w:lang w:val="en-GB"/>
+        </w:rPr>
+        <w:t>Models/</w:t>
+      </w:r>
+      <w:proofErr w:type="spellStart"/>
+      <w:r>
+        <w:rPr>
+          <w:sz w:val="28"/>
+          <w:szCs w:val="28"/>
+          <w:lang w:val="en-GB"/>
+        </w:rPr>
+        <w:t>Database.php</w:t>
+      </w:r>
+      <w:proofErr w:type="spellEnd"/>
+    </w:p>
+    <w:p>
+      <w:pPr>
+        <w:spacing w:line="276" w:lineRule="auto"/>
+        <w:ind w:firstLine="708"/>
+        <w:jc w:val="both"/>
+        <w:rPr>
+          <w:sz w:val="28"/>
+          <w:szCs w:val="28"/>
+        </w:rPr>
+      </w:pPr>
+      <w:r>
+        <w:rPr>
+          <w:sz w:val="28"/>
+          <w:szCs w:val="28"/>
+        </w:rPr>
+        <w:t xml:space="preserve">Para la conexión con la base de datos se ha utilizado el modelo </w:t>
+      </w:r>
+      <w:proofErr w:type="spellStart"/>
+      <w:r>
+        <w:rPr>
+          <w:sz w:val="28"/>
+          <w:szCs w:val="28"/>
+        </w:rPr>
+        <w:t>singelton</w:t>
+      </w:r>
+      <w:proofErr w:type="spellEnd"/>
+      <w:r>
+        <w:rPr>
+          <w:sz w:val="28"/>
+          <w:szCs w:val="28"/>
+        </w:rPr>
+        <w:t xml:space="preserve"> que establece una única conexión para no sobrecargar el api.</w:t>
+      </w:r>
+    </w:p>
+    <w:p>
+      <w:pPr>
+        <w:spacing w:line="276" w:lineRule="auto"/>
+        <w:jc w:val="both"/>
+        <w:rPr>
+          <w:sz w:val="28"/>
+          <w:szCs w:val="28"/>
+        </w:rPr>
+      </w:pPr>
+    </w:p>
+    <w:p>
+      <w:pPr>
+        <w:spacing w:line="276" w:lineRule="auto"/>
+        <w:jc w:val="both"/>
+        <w:rPr>
+          <w:sz w:val="28"/>
+          <w:szCs w:val="28"/>
+          <w:lang w:val="en-GB"/>
+        </w:rPr>
+      </w:pPr>
+      <w:proofErr w:type="spellStart"/>
+      <w:r>
+        <w:rPr>
+          <w:sz w:val="28"/>
+          <w:szCs w:val="28"/>
+          <w:lang w:val="en-GB"/>
+        </w:rPr>
+        <w:t>Config.php</w:t>
+      </w:r>
+      <w:proofErr w:type="spellEnd"/>
+      <w:r>
+        <w:rPr>
+          <w:sz w:val="28"/>
+          <w:szCs w:val="28"/>
+          <w:lang w:val="en-GB"/>
+        </w:rPr>
+        <w:t>:</w:t>
+      </w:r>
+    </w:p>
+    <w:p>
+      <w:pPr>
+        <w:spacing w:line="276" w:lineRule="auto"/>
+        <w:jc w:val="both"/>
+        <w:rPr>
+          <w:sz w:val="28"/>
+          <w:szCs w:val="28"/>
+          <w:lang w:val="en-GB"/>
+        </w:rPr>
+      </w:pPr>
+      <w:r>
+        <w:rPr>
+          <w:sz w:val="28"/>
+          <w:szCs w:val="28"/>
+          <w:lang w:val="en-GB"/>
+        </w:rPr>
+        <w:tab/>
+      </w:r>
+      <w:proofErr w:type="spellStart"/>
+      <w:r>
+        <w:rPr>
+          <w:sz w:val="28"/>
+          <w:szCs w:val="28"/>
+          <w:lang w:val="en-GB"/>
+        </w:rPr>
+        <w:t>dir</w:t>
+      </w:r>
+      <w:proofErr w:type="spellEnd"/>
+      <w:r>
+        <w:rPr>
+          <w:sz w:val="28"/>
+          <w:szCs w:val="28"/>
+          <w:lang w:val="en-GB"/>
+        </w:rPr>
+        <w:t xml:space="preserve">: </w:t>
+      </w:r>
+      <w:proofErr w:type="spellStart"/>
+      <w:r>
+        <w:rPr>
+          <w:sz w:val="28"/>
+          <w:szCs w:val="28"/>
+          <w:lang w:val="en-GB"/>
+        </w:rPr>
+        <w:t>Web</w:t>
+      </w:r>
+      <w:r>
+        <w:rPr>
+          <w:sz w:val="28"/>
+          <w:szCs w:val="28"/>
+          <w:lang w:val="en-GB"/>
+        </w:rPr>
+        <w:t>ForoUpna</w:t>
+      </w:r>
+      <w:proofErr w:type="spellEnd"/>
+      <w:r>
+        <w:rPr>
+          <w:sz w:val="28"/>
+          <w:szCs w:val="28"/>
+          <w:lang w:val="en-GB"/>
+        </w:rPr>
+        <w:t>/backend/</w:t>
+      </w:r>
+      <w:proofErr w:type="spellStart"/>
+      <w:r>
+        <w:rPr>
+          <w:sz w:val="28"/>
+          <w:szCs w:val="28"/>
+          <w:lang w:val="en-GB"/>
         </w:rPr>
         <w:t>src</w:t>
       </w:r>
@@ -4017,32 +4689,43 @@
         <w:rPr>
           <w:sz w:val="28"/>
           <w:szCs w:val="28"/>
+          <w:lang w:val="en-GB"/>
         </w:rPr>
         <w:t>/</w:t>
       </w:r>
-      <w:proofErr w:type="spellStart"/>
-      <w:r>
-        <w:rPr>
-          <w:sz w:val="28"/>
-          <w:szCs w:val="28"/>
-        </w:rPr>
-        <w:t>Controller</w:t>
-      </w:r>
-      <w:proofErr w:type="spellEnd"/>
-    </w:p>
-    <w:p>
-      <w:pPr>
-        <w:spacing w:line="276" w:lineRule="auto"/>
-        <w:jc w:val="both"/>
-        <w:rPr>
-          <w:sz w:val="28"/>
-          <w:szCs w:val="28"/>
-        </w:rPr>
-      </w:pPr>
-      <w:r>
-        <w:rPr>
-          <w:sz w:val="28"/>
-          <w:szCs w:val="28"/>
+      <w:r>
+        <w:rPr>
+          <w:sz w:val="28"/>
+          <w:szCs w:val="28"/>
+          <w:lang w:val="en-GB"/>
+        </w:rPr>
+        <w:t>config/</w:t>
+      </w:r>
+      <w:proofErr w:type="spellStart"/>
+      <w:r>
+        <w:rPr>
+          <w:sz w:val="28"/>
+          <w:szCs w:val="28"/>
+          <w:lang w:val="en-GB"/>
+        </w:rPr>
+        <w:t>config.php</w:t>
+      </w:r>
+      <w:proofErr w:type="spellEnd"/>
+    </w:p>
+    <w:p>
+      <w:pPr>
+        <w:spacing w:line="276" w:lineRule="auto"/>
+        <w:jc w:val="both"/>
+        <w:rPr>
+          <w:sz w:val="28"/>
+          <w:szCs w:val="28"/>
+        </w:rPr>
+      </w:pPr>
+      <w:r>
+        <w:rPr>
+          <w:sz w:val="28"/>
+          <w:szCs w:val="28"/>
+          <w:lang w:val="en-GB"/>
         </w:rPr>
         <w:tab/>
       </w:r>
@@ -4051,189 +4734,44 @@
           <w:sz w:val="28"/>
           <w:szCs w:val="28"/>
         </w:rPr>
-        <w:t xml:space="preserve">En esta </w:t>
-      </w:r>
-      <w:r>
-        <w:rPr>
-          <w:sz w:val="28"/>
-          <w:szCs w:val="28"/>
-        </w:rPr>
-        <w:t>carpeta</w:t>
-      </w:r>
-      <w:r>
-        <w:rPr>
-          <w:sz w:val="28"/>
-          <w:szCs w:val="28"/>
-        </w:rPr>
-        <w:t xml:space="preserve"> se</w:t>
-      </w:r>
-      <w:r>
-        <w:rPr>
-          <w:sz w:val="28"/>
-          <w:szCs w:val="28"/>
-        </w:rPr>
-        <w:t xml:space="preserve"> han </w:t>
-      </w:r>
-      <w:r>
-        <w:rPr>
-          <w:sz w:val="28"/>
-          <w:szCs w:val="28"/>
-        </w:rPr>
-        <w:t>implementado</w:t>
-      </w:r>
-      <w:r>
-        <w:rPr>
-          <w:sz w:val="28"/>
-          <w:szCs w:val="28"/>
-        </w:rPr>
-        <w:t xml:space="preserve"> los </w:t>
-      </w:r>
-      <w:r>
-        <w:rPr>
-          <w:sz w:val="28"/>
-          <w:szCs w:val="28"/>
-        </w:rPr>
-        <w:t>controladores listados</w:t>
-      </w:r>
-      <w:r>
-        <w:rPr>
-          <w:sz w:val="28"/>
-          <w:szCs w:val="28"/>
-        </w:rPr>
-        <w:t xml:space="preserve"> en la descrita en la sección anterior, estos se encargan de sanear los </w:t>
-      </w:r>
-      <w:r>
-        <w:rPr>
-          <w:sz w:val="28"/>
-          <w:szCs w:val="28"/>
-        </w:rPr>
-        <w:t>datos y</w:t>
-      </w:r>
-      <w:r>
-        <w:rPr>
-          <w:sz w:val="28"/>
-          <w:szCs w:val="28"/>
-        </w:rPr>
-        <w:t xml:space="preserve"> verificar que son </w:t>
-      </w:r>
-      <w:r>
-        <w:rPr>
-          <w:sz w:val="28"/>
-          <w:szCs w:val="28"/>
-        </w:rPr>
-        <w:t>válidos</w:t>
-      </w:r>
-      <w:r>
-        <w:rPr>
-          <w:sz w:val="28"/>
-          <w:szCs w:val="28"/>
-        </w:rPr>
-        <w:t xml:space="preserve">, </w:t>
-      </w:r>
-      <w:r>
-        <w:rPr>
-          <w:sz w:val="28"/>
-          <w:szCs w:val="28"/>
-        </w:rPr>
-        <w:t>verificado además</w:t>
-      </w:r>
-      <w:r>
-        <w:rPr>
-          <w:sz w:val="28"/>
-          <w:szCs w:val="28"/>
-        </w:rPr>
-        <w:t xml:space="preserve"> </w:t>
-      </w:r>
-      <w:r>
-        <w:rPr>
-          <w:sz w:val="28"/>
-          <w:szCs w:val="28"/>
-        </w:rPr>
-        <w:t xml:space="preserve">que </w:t>
-      </w:r>
-      <w:r>
-        <w:rPr>
-          <w:sz w:val="28"/>
-          <w:szCs w:val="28"/>
-        </w:rPr>
-        <w:t xml:space="preserve">el cliente tenga los privilegios necesarios si es </w:t>
-      </w:r>
-      <w:r>
-        <w:rPr>
-          <w:sz w:val="28"/>
-          <w:szCs w:val="28"/>
-        </w:rPr>
-        <w:t>requerido, como para crear foro o comentar.</w:t>
-      </w:r>
-    </w:p>
-    <w:p>
-      <w:pPr>
-        <w:spacing w:line="276" w:lineRule="auto"/>
-        <w:jc w:val="both"/>
-        <w:rPr>
-          <w:sz w:val="28"/>
-          <w:szCs w:val="28"/>
-        </w:rPr>
-      </w:pPr>
-    </w:p>
-    <w:p>
-      <w:pPr>
-        <w:spacing w:line="276" w:lineRule="auto"/>
-        <w:jc w:val="both"/>
-        <w:rPr>
-          <w:sz w:val="28"/>
-          <w:szCs w:val="28"/>
-        </w:rPr>
-      </w:pPr>
-    </w:p>
-    <w:p>
-      <w:pPr>
-        <w:spacing w:line="276" w:lineRule="auto"/>
-        <w:jc w:val="both"/>
-        <w:rPr>
-          <w:sz w:val="28"/>
-          <w:szCs w:val="28"/>
-        </w:rPr>
-      </w:pPr>
-    </w:p>
-    <w:p>
-      <w:pPr>
-        <w:spacing w:line="276" w:lineRule="auto"/>
-        <w:jc w:val="both"/>
-        <w:rPr>
-          <w:sz w:val="28"/>
-          <w:szCs w:val="28"/>
-        </w:rPr>
-      </w:pPr>
-    </w:p>
-    <w:p>
-      <w:pPr>
-        <w:spacing w:line="276" w:lineRule="auto"/>
-        <w:jc w:val="both"/>
-        <w:rPr>
-          <w:sz w:val="28"/>
-          <w:szCs w:val="28"/>
-        </w:rPr>
-      </w:pPr>
-    </w:p>
-    <w:p>
-      <w:pPr>
-        <w:spacing w:line="276" w:lineRule="auto"/>
-        <w:jc w:val="both"/>
-        <w:rPr>
-          <w:sz w:val="28"/>
-          <w:szCs w:val="28"/>
-          <w:lang w:val="en-GB"/>
-        </w:rPr>
-      </w:pPr>
-      <w:proofErr w:type="spellStart"/>
-      <w:r>
-        <w:rPr>
-          <w:sz w:val="28"/>
-          <w:szCs w:val="28"/>
-          <w:lang w:val="en-GB"/>
-        </w:rPr>
-        <w:t>Modelos</w:t>
+        <w:t xml:space="preserve">Este fichero contiene </w:t>
+      </w:r>
+      <w:r>
+        <w:rPr>
+          <w:sz w:val="28"/>
+          <w:szCs w:val="28"/>
+        </w:rPr>
+        <w:t>los datos para autentificarse con la base de datos.</w:t>
+      </w:r>
+    </w:p>
+    <w:p>
+      <w:pPr>
+        <w:spacing w:line="276" w:lineRule="auto"/>
+        <w:jc w:val="both"/>
+        <w:rPr>
+          <w:sz w:val="28"/>
+          <w:szCs w:val="28"/>
+        </w:rPr>
+      </w:pPr>
+    </w:p>
+    <w:p>
+      <w:pPr>
+        <w:spacing w:line="276" w:lineRule="auto"/>
+        <w:jc w:val="both"/>
+        <w:rPr>
+          <w:sz w:val="28"/>
+          <w:szCs w:val="28"/>
+          <w:lang w:val="en-GB"/>
+        </w:rPr>
+      </w:pPr>
+      <w:proofErr w:type="spellStart"/>
+      <w:r>
+        <w:rPr>
+          <w:sz w:val="28"/>
+          <w:szCs w:val="28"/>
+          <w:lang w:val="en-GB"/>
+        </w:rPr>
+        <w:t>Sanitazer.php</w:t>
       </w:r>
       <w:proofErr w:type="spellEnd"/>
       <w:r>
@@ -4314,6 +4852,190 @@
           <w:szCs w:val="28"/>
           <w:lang w:val="en-GB"/>
         </w:rPr>
+        <w:t>sr</w:t>
+      </w:r>
+      <w:r>
+        <w:rPr>
+          <w:sz w:val="28"/>
+          <w:szCs w:val="28"/>
+          <w:lang w:val="en-GB"/>
+        </w:rPr>
+        <w:t>c</w:t>
+      </w:r>
+      <w:proofErr w:type="spellEnd"/>
+      <w:r>
+        <w:rPr>
+          <w:sz w:val="28"/>
+          <w:szCs w:val="28"/>
+          <w:lang w:val="en-GB"/>
+        </w:rPr>
+        <w:t>/Controllers/</w:t>
+      </w:r>
+      <w:proofErr w:type="spellStart"/>
+      <w:r>
+        <w:rPr>
+          <w:sz w:val="28"/>
+          <w:szCs w:val="28"/>
+          <w:lang w:val="en-GB"/>
+        </w:rPr>
+        <w:t>Sanitaizer.php</w:t>
+      </w:r>
+      <w:proofErr w:type="spellEnd"/>
+    </w:p>
+    <w:p>
+      <w:pPr>
+        <w:spacing w:line="276" w:lineRule="auto"/>
+        <w:jc w:val="both"/>
+        <w:rPr>
+          <w:sz w:val="28"/>
+          <w:szCs w:val="28"/>
+        </w:rPr>
+      </w:pPr>
+      <w:r>
+        <w:rPr>
+          <w:sz w:val="28"/>
+          <w:szCs w:val="28"/>
+          <w:lang w:val="en-GB"/>
+        </w:rPr>
+        <w:tab/>
+      </w:r>
+      <w:r>
+        <w:rPr>
+          <w:sz w:val="28"/>
+          <w:szCs w:val="28"/>
+        </w:rPr>
+        <w:t>Este se encarga de l</w:t>
+      </w:r>
+      <w:r>
+        <w:rPr>
+          <w:sz w:val="28"/>
+          <w:szCs w:val="28"/>
+        </w:rPr>
+        <w:t xml:space="preserve">impiar los datos con los que se consultan </w:t>
+      </w:r>
+      <w:r>
+        <w:rPr>
+          <w:sz w:val="28"/>
+          <w:szCs w:val="28"/>
+        </w:rPr>
+        <w:t>al api</w:t>
+      </w:r>
+      <w:r>
+        <w:rPr>
+          <w:sz w:val="28"/>
+          <w:szCs w:val="28"/>
+        </w:rPr>
+        <w:t xml:space="preserve"> de condigo malicioso.</w:t>
+      </w:r>
+    </w:p>
+    <w:p>
+      <w:pPr>
+        <w:spacing w:line="276" w:lineRule="auto"/>
+        <w:jc w:val="both"/>
+        <w:rPr>
+          <w:sz w:val="28"/>
+          <w:szCs w:val="28"/>
+        </w:rPr>
+      </w:pPr>
+    </w:p>
+    <w:p>
+      <w:pPr>
+        <w:spacing w:line="276" w:lineRule="auto"/>
+        <w:jc w:val="both"/>
+        <w:rPr>
+          <w:sz w:val="28"/>
+          <w:szCs w:val="28"/>
+          <w:lang w:val="en-GB"/>
+        </w:rPr>
+      </w:pPr>
+      <w:proofErr w:type="spellStart"/>
+      <w:r>
+        <w:rPr>
+          <w:sz w:val="28"/>
+          <w:szCs w:val="28"/>
+          <w:lang w:val="en-GB"/>
+        </w:rPr>
+        <w:t>Session.php</w:t>
+      </w:r>
+      <w:proofErr w:type="spellEnd"/>
+      <w:r>
+        <w:rPr>
+          <w:sz w:val="28"/>
+          <w:szCs w:val="28"/>
+          <w:lang w:val="en-GB"/>
+        </w:rPr>
+        <w:t>:</w:t>
+      </w:r>
+    </w:p>
+    <w:p>
+      <w:pPr>
+        <w:spacing w:line="276" w:lineRule="auto"/>
+        <w:jc w:val="both"/>
+        <w:rPr>
+          <w:sz w:val="28"/>
+          <w:szCs w:val="28"/>
+          <w:lang w:val="en-GB"/>
+        </w:rPr>
+      </w:pPr>
+      <w:r>
+        <w:rPr>
+          <w:sz w:val="28"/>
+          <w:szCs w:val="28"/>
+          <w:lang w:val="en-GB"/>
+        </w:rPr>
+        <w:tab/>
+      </w:r>
+      <w:proofErr w:type="spellStart"/>
+      <w:r>
+        <w:rPr>
+          <w:sz w:val="28"/>
+          <w:szCs w:val="28"/>
+          <w:lang w:val="en-GB"/>
+        </w:rPr>
+        <w:t>dir</w:t>
+      </w:r>
+      <w:proofErr w:type="spellEnd"/>
+      <w:r>
+        <w:rPr>
+          <w:sz w:val="28"/>
+          <w:szCs w:val="28"/>
+          <w:lang w:val="en-GB"/>
+        </w:rPr>
+        <w:t xml:space="preserve">: </w:t>
+      </w:r>
+      <w:proofErr w:type="spellStart"/>
+      <w:r>
+        <w:rPr>
+          <w:sz w:val="28"/>
+          <w:szCs w:val="28"/>
+          <w:lang w:val="en-GB"/>
+        </w:rPr>
+        <w:t>Web</w:t>
+      </w:r>
+      <w:r>
+        <w:rPr>
+          <w:sz w:val="28"/>
+          <w:szCs w:val="28"/>
+          <w:lang w:val="en-GB"/>
+        </w:rPr>
+        <w:t>ForoUpna</w:t>
+      </w:r>
+      <w:proofErr w:type="spellEnd"/>
+      <w:r>
+        <w:rPr>
+          <w:sz w:val="28"/>
+          <w:szCs w:val="28"/>
+          <w:lang w:val="en-GB"/>
+        </w:rPr>
+        <w:t>/backend/</w:t>
+      </w:r>
+      <w:proofErr w:type="spellStart"/>
+      <w:r>
+        <w:rPr>
+          <w:sz w:val="28"/>
+          <w:szCs w:val="28"/>
+          <w:lang w:val="en-GB"/>
+        </w:rPr>
         <w:t>src</w:t>
       </w:r>
       <w:proofErr w:type="spellEnd"/>
@@ -4331,8 +5053,18 @@
           <w:szCs w:val="28"/>
           <w:lang w:val="en-GB"/>
         </w:rPr>
-        <w:t>Models</w:t>
-      </w:r>
+        <w:t>Models/</w:t>
+      </w:r>
+      <w:proofErr w:type="spellStart"/>
+      <w:r>
+        <w:rPr>
+          <w:sz w:val="28"/>
+          <w:szCs w:val="28"/>
+          <w:lang w:val="en-GB"/>
+        </w:rPr>
+        <w:t>Session.php</w:t>
+      </w:r>
+      <w:proofErr w:type="spellEnd"/>
     </w:p>
     <w:p>
       <w:pPr>
@@ -4356,408 +5088,64 @@
           <w:sz w:val="28"/>
           <w:szCs w:val="28"/>
         </w:rPr>
-        <w:t>En esta carpeta se e</w:t>
-      </w:r>
-      <w:r>
-        <w:rPr>
-          <w:sz w:val="28"/>
-          <w:szCs w:val="28"/>
-        </w:rPr>
-        <w:t>ncuentran todos los modelos listados en la gráfica de la sección anterior. Estos se encargan de realizar las acciones requeridas contra la base de datos, insertar, actualizar, obtener datos o verificar.</w:t>
-      </w:r>
-    </w:p>
-    <w:p>
-      <w:pPr>
-        <w:spacing w:line="276" w:lineRule="auto"/>
-        <w:jc w:val="both"/>
-        <w:rPr>
-          <w:sz w:val="28"/>
-          <w:szCs w:val="28"/>
-        </w:rPr>
-      </w:pPr>
-    </w:p>
-    <w:p>
-      <w:pPr>
-        <w:spacing w:line="276" w:lineRule="auto"/>
-        <w:jc w:val="both"/>
-        <w:rPr>
-          <w:sz w:val="28"/>
-          <w:szCs w:val="28"/>
-          <w:lang w:val="en-GB"/>
-        </w:rPr>
-      </w:pPr>
-      <w:proofErr w:type="spellStart"/>
-      <w:r>
-        <w:rPr>
-          <w:sz w:val="28"/>
-          <w:szCs w:val="28"/>
-          <w:lang w:val="en-GB"/>
-        </w:rPr>
-        <w:t>Database.php</w:t>
-      </w:r>
-      <w:proofErr w:type="spellEnd"/>
-      <w:r>
-        <w:rPr>
-          <w:sz w:val="28"/>
-          <w:szCs w:val="28"/>
-          <w:lang w:val="en-GB"/>
-        </w:rPr>
-        <w:t>:</w:t>
-      </w:r>
-    </w:p>
-    <w:p>
-      <w:pPr>
-        <w:spacing w:line="276" w:lineRule="auto"/>
-        <w:jc w:val="both"/>
-        <w:rPr>
-          <w:sz w:val="28"/>
-          <w:szCs w:val="28"/>
-          <w:u w:val="single"/>
-          <w:lang w:val="en-GB"/>
-        </w:rPr>
-      </w:pPr>
-      <w:r>
-        <w:rPr>
-          <w:sz w:val="28"/>
-          <w:szCs w:val="28"/>
-          <w:lang w:val="en-GB"/>
-        </w:rPr>
-        <w:tab/>
-      </w:r>
-      <w:proofErr w:type="spellStart"/>
-      <w:r>
-        <w:rPr>
-          <w:sz w:val="28"/>
-          <w:szCs w:val="28"/>
-          <w:lang w:val="en-GB"/>
-        </w:rPr>
-        <w:t>dir</w:t>
-      </w:r>
-      <w:proofErr w:type="spellEnd"/>
-      <w:r>
-        <w:rPr>
-          <w:sz w:val="28"/>
-          <w:szCs w:val="28"/>
-          <w:lang w:val="en-GB"/>
-        </w:rPr>
-        <w:t xml:space="preserve">: </w:t>
-      </w:r>
-      <w:proofErr w:type="spellStart"/>
-      <w:r>
-        <w:rPr>
-          <w:sz w:val="28"/>
-          <w:szCs w:val="28"/>
-          <w:lang w:val="en-GB"/>
-        </w:rPr>
-        <w:t>Web</w:t>
-      </w:r>
-      <w:r>
-        <w:rPr>
-          <w:sz w:val="28"/>
-          <w:szCs w:val="28"/>
-          <w:lang w:val="en-GB"/>
-        </w:rPr>
-        <w:t>ForoUpna</w:t>
-      </w:r>
-      <w:proofErr w:type="spellEnd"/>
-      <w:r>
-        <w:rPr>
-          <w:sz w:val="28"/>
-          <w:szCs w:val="28"/>
-          <w:lang w:val="en-GB"/>
-        </w:rPr>
-        <w:t>/backend/</w:t>
-      </w:r>
-      <w:proofErr w:type="spellStart"/>
-      <w:r>
-        <w:rPr>
-          <w:sz w:val="28"/>
-          <w:szCs w:val="28"/>
-          <w:lang w:val="en-GB"/>
-        </w:rPr>
-        <w:t>src</w:t>
-      </w:r>
-      <w:proofErr w:type="spellEnd"/>
-      <w:r>
-        <w:rPr>
-          <w:sz w:val="28"/>
-          <w:szCs w:val="28"/>
-          <w:lang w:val="en-GB"/>
-        </w:rPr>
-        <w:t>/</w:t>
-      </w:r>
-      <w:r>
-        <w:rPr>
-          <w:sz w:val="28"/>
-          <w:szCs w:val="28"/>
-          <w:lang w:val="en-GB"/>
-        </w:rPr>
-        <w:t>Models/</w:t>
-      </w:r>
-      <w:proofErr w:type="spellStart"/>
-      <w:r>
-        <w:rPr>
-          <w:sz w:val="28"/>
-          <w:szCs w:val="28"/>
-          <w:lang w:val="en-GB"/>
-        </w:rPr>
-        <w:t>Database.php</w:t>
-      </w:r>
-      <w:proofErr w:type="spellEnd"/>
-    </w:p>
-    <w:p>
-      <w:pPr>
-        <w:spacing w:line="276" w:lineRule="auto"/>
-        <w:ind w:firstLine="708"/>
-        <w:jc w:val="both"/>
-        <w:rPr>
-          <w:sz w:val="28"/>
-          <w:szCs w:val="28"/>
-        </w:rPr>
-      </w:pPr>
-      <w:r>
-        <w:rPr>
-          <w:sz w:val="28"/>
-          <w:szCs w:val="28"/>
-        </w:rPr>
-        <w:t xml:space="preserve">Para la conexión con la base de datos se ha utilizado el modelo </w:t>
-      </w:r>
-      <w:proofErr w:type="spellStart"/>
-      <w:r>
-        <w:rPr>
-          <w:sz w:val="28"/>
-          <w:szCs w:val="28"/>
-        </w:rPr>
-        <w:t>singelton</w:t>
-      </w:r>
-      <w:proofErr w:type="spellEnd"/>
-      <w:r>
-        <w:rPr>
-          <w:sz w:val="28"/>
-          <w:szCs w:val="28"/>
-        </w:rPr>
-        <w:t xml:space="preserve"> que establece una única conexión para no sobrecargar el api.</w:t>
-      </w:r>
-    </w:p>
-    <w:p>
-      <w:pPr>
-        <w:spacing w:line="276" w:lineRule="auto"/>
-        <w:jc w:val="both"/>
-        <w:rPr>
-          <w:sz w:val="28"/>
-          <w:szCs w:val="28"/>
-        </w:rPr>
-      </w:pPr>
-    </w:p>
-    <w:p>
-      <w:pPr>
-        <w:spacing w:line="276" w:lineRule="auto"/>
-        <w:jc w:val="both"/>
-        <w:rPr>
-          <w:sz w:val="28"/>
-          <w:szCs w:val="28"/>
-          <w:lang w:val="en-GB"/>
-        </w:rPr>
-      </w:pPr>
-      <w:proofErr w:type="spellStart"/>
-      <w:r>
-        <w:rPr>
-          <w:sz w:val="28"/>
-          <w:szCs w:val="28"/>
-          <w:lang w:val="en-GB"/>
-        </w:rPr>
-        <w:t>Config.php</w:t>
-      </w:r>
-      <w:proofErr w:type="spellEnd"/>
-      <w:r>
-        <w:rPr>
-          <w:sz w:val="28"/>
-          <w:szCs w:val="28"/>
-          <w:lang w:val="en-GB"/>
-        </w:rPr>
-        <w:t>:</w:t>
-      </w:r>
-    </w:p>
-    <w:p>
-      <w:pPr>
-        <w:spacing w:line="276" w:lineRule="auto"/>
-        <w:jc w:val="both"/>
-        <w:rPr>
-          <w:sz w:val="28"/>
-          <w:szCs w:val="28"/>
-          <w:lang w:val="en-GB"/>
-        </w:rPr>
-      </w:pPr>
-      <w:r>
-        <w:rPr>
-          <w:sz w:val="28"/>
-          <w:szCs w:val="28"/>
-          <w:lang w:val="en-GB"/>
-        </w:rPr>
-        <w:tab/>
-      </w:r>
-      <w:proofErr w:type="spellStart"/>
-      <w:r>
-        <w:rPr>
-          <w:sz w:val="28"/>
-          <w:szCs w:val="28"/>
-          <w:lang w:val="en-GB"/>
-        </w:rPr>
-        <w:t>dir</w:t>
-      </w:r>
-      <w:proofErr w:type="spellEnd"/>
-      <w:r>
-        <w:rPr>
-          <w:sz w:val="28"/>
-          <w:szCs w:val="28"/>
-          <w:lang w:val="en-GB"/>
-        </w:rPr>
-        <w:t xml:space="preserve">: </w:t>
-      </w:r>
-      <w:proofErr w:type="spellStart"/>
-      <w:r>
-        <w:rPr>
-          <w:sz w:val="28"/>
-          <w:szCs w:val="28"/>
-          <w:lang w:val="en-GB"/>
-        </w:rPr>
-        <w:t>Web</w:t>
-      </w:r>
-      <w:r>
-        <w:rPr>
-          <w:sz w:val="28"/>
-          <w:szCs w:val="28"/>
-          <w:lang w:val="en-GB"/>
-        </w:rPr>
-        <w:t>ForoUpna</w:t>
-      </w:r>
-      <w:proofErr w:type="spellEnd"/>
-      <w:r>
-        <w:rPr>
-          <w:sz w:val="28"/>
-          <w:szCs w:val="28"/>
-          <w:lang w:val="en-GB"/>
-        </w:rPr>
-        <w:t>/backend/</w:t>
-      </w:r>
-      <w:proofErr w:type="spellStart"/>
-      <w:r>
-        <w:rPr>
-          <w:sz w:val="28"/>
-          <w:szCs w:val="28"/>
-          <w:lang w:val="en-GB"/>
-        </w:rPr>
-        <w:t>src</w:t>
-      </w:r>
-      <w:proofErr w:type="spellEnd"/>
-      <w:r>
-        <w:rPr>
-          <w:sz w:val="28"/>
-          <w:szCs w:val="28"/>
-          <w:lang w:val="en-GB"/>
-        </w:rPr>
-        <w:t>/</w:t>
-      </w:r>
-      <w:r>
-        <w:rPr>
-          <w:sz w:val="28"/>
-          <w:szCs w:val="28"/>
-          <w:lang w:val="en-GB"/>
-        </w:rPr>
-        <w:t>config/</w:t>
-      </w:r>
-      <w:proofErr w:type="spellStart"/>
-      <w:r>
-        <w:rPr>
-          <w:sz w:val="28"/>
-          <w:szCs w:val="28"/>
-          <w:lang w:val="en-GB"/>
-        </w:rPr>
-        <w:t>config.php</w:t>
-      </w:r>
-      <w:proofErr w:type="spellEnd"/>
-    </w:p>
-    <w:p>
-      <w:pPr>
-        <w:spacing w:line="276" w:lineRule="auto"/>
-        <w:jc w:val="both"/>
-        <w:rPr>
-          <w:sz w:val="28"/>
-          <w:szCs w:val="28"/>
-        </w:rPr>
-      </w:pPr>
-      <w:r>
-        <w:rPr>
-          <w:sz w:val="28"/>
-          <w:szCs w:val="28"/>
-          <w:lang w:val="en-GB"/>
-        </w:rPr>
-        <w:tab/>
-      </w:r>
-      <w:r>
-        <w:rPr>
-          <w:sz w:val="28"/>
-          <w:szCs w:val="28"/>
-        </w:rPr>
-        <w:t xml:space="preserve">Este fichero contiene </w:t>
-      </w:r>
-      <w:r>
-        <w:rPr>
-          <w:sz w:val="28"/>
-          <w:szCs w:val="28"/>
-        </w:rPr>
-        <w:t>los datos para autentificarse con la base de datos.</w:t>
-      </w:r>
-    </w:p>
-    <w:p>
-      <w:pPr>
-        <w:spacing w:line="276" w:lineRule="auto"/>
-        <w:jc w:val="both"/>
-        <w:rPr>
-          <w:sz w:val="28"/>
-          <w:szCs w:val="28"/>
-        </w:rPr>
-      </w:pPr>
-    </w:p>
-    <w:p>
-      <w:pPr>
-        <w:spacing w:line="276" w:lineRule="auto"/>
-        <w:jc w:val="both"/>
-        <w:rPr>
-          <w:sz w:val="28"/>
-          <w:szCs w:val="28"/>
-          <w:lang w:val="en-GB"/>
-        </w:rPr>
-      </w:pPr>
-      <w:proofErr w:type="spellStart"/>
-      <w:r>
-        <w:rPr>
-          <w:sz w:val="28"/>
-          <w:szCs w:val="28"/>
-          <w:lang w:val="en-GB"/>
-        </w:rPr>
-        <w:t>Sanitazer.php</w:t>
-      </w:r>
-      <w:proofErr w:type="spellEnd"/>
-      <w:r>
-        <w:rPr>
-          <w:sz w:val="28"/>
-          <w:szCs w:val="28"/>
-          <w:lang w:val="en-GB"/>
-        </w:rPr>
-        <w:t>:</w:t>
-      </w:r>
-    </w:p>
-    <w:p>
-      <w:pPr>
-        <w:spacing w:line="276" w:lineRule="auto"/>
-        <w:jc w:val="both"/>
-        <w:rPr>
-          <w:sz w:val="28"/>
-          <w:szCs w:val="28"/>
-          <w:lang w:val="en-GB"/>
-        </w:rPr>
-      </w:pPr>
+        <w:t xml:space="preserve">Se encarga de </w:t>
+      </w:r>
+      <w:r>
+        <w:rPr>
+          <w:sz w:val="28"/>
+          <w:szCs w:val="28"/>
+        </w:rPr>
+        <w:t>mantener los datos de sesión y controlar</w:t>
+      </w:r>
+      <w:r>
+        <w:rPr>
+          <w:sz w:val="28"/>
+          <w:szCs w:val="28"/>
+        </w:rPr>
+        <w:t>los.</w:t>
+      </w:r>
+    </w:p>
+    <w:p>
+      <w:pPr>
+        <w:spacing w:line="276" w:lineRule="auto"/>
+        <w:jc w:val="both"/>
+        <w:rPr>
+          <w:sz w:val="28"/>
+          <w:szCs w:val="28"/>
+        </w:rPr>
+      </w:pPr>
+    </w:p>
+    <w:p>
+      <w:pPr>
+        <w:spacing w:line="276" w:lineRule="auto"/>
+        <w:jc w:val="both"/>
+        <w:rPr>
+          <w:sz w:val="28"/>
+          <w:szCs w:val="28"/>
+        </w:rPr>
+      </w:pPr>
+    </w:p>
+    <w:p>
+      <w:pPr>
+        <w:spacing w:line="276" w:lineRule="auto"/>
+        <w:jc w:val="both"/>
+        <w:rPr>
+          <w:sz w:val="28"/>
+          <w:szCs w:val="28"/>
+        </w:rPr>
+      </w:pPr>
+    </w:p>
+    <w:p>
+      <w:pPr>
+        <w:spacing w:line="276" w:lineRule="auto"/>
+        <w:jc w:val="both"/>
+        <w:rPr>
+          <w:sz w:val="28"/>
+          <w:szCs w:val="28"/>
+          <w:lang w:val="en-GB"/>
+        </w:rPr>
+      </w:pPr>
+      <w:proofErr w:type="spellStart"/>
       <w:r>
         <w:rPr>
           <w:sz w:val="28"/>
@@ -4765,359 +5153,6 @@
           <w:lang w:val="en-GB"/>
         </w:rPr>
         <w:lastRenderedPageBreak/>
-        <w:tab/>
-      </w:r>
-      <w:proofErr w:type="spellStart"/>
-      <w:r>
-        <w:rPr>
-          <w:sz w:val="28"/>
-          <w:szCs w:val="28"/>
-          <w:lang w:val="en-GB"/>
-        </w:rPr>
-        <w:t>dir</w:t>
-      </w:r>
-      <w:proofErr w:type="spellEnd"/>
-      <w:r>
-        <w:rPr>
-          <w:sz w:val="28"/>
-          <w:szCs w:val="28"/>
-          <w:lang w:val="en-GB"/>
-        </w:rPr>
-        <w:t xml:space="preserve">: </w:t>
-      </w:r>
-      <w:proofErr w:type="spellStart"/>
-      <w:r>
-        <w:rPr>
-          <w:sz w:val="28"/>
-          <w:szCs w:val="28"/>
-          <w:lang w:val="en-GB"/>
-        </w:rPr>
-        <w:t>Web</w:t>
-      </w:r>
-      <w:r>
-        <w:rPr>
-          <w:sz w:val="28"/>
-          <w:szCs w:val="28"/>
-          <w:lang w:val="en-GB"/>
-        </w:rPr>
-        <w:t>ForoUpna</w:t>
-      </w:r>
-      <w:proofErr w:type="spellEnd"/>
-      <w:r>
-        <w:rPr>
-          <w:sz w:val="28"/>
-          <w:szCs w:val="28"/>
-          <w:lang w:val="en-GB"/>
-        </w:rPr>
-        <w:t>/backend/</w:t>
-      </w:r>
-      <w:proofErr w:type="spellStart"/>
-      <w:r>
-        <w:rPr>
-          <w:sz w:val="28"/>
-          <w:szCs w:val="28"/>
-          <w:lang w:val="en-GB"/>
-        </w:rPr>
-        <w:t>sr</w:t>
-      </w:r>
-      <w:r>
-        <w:rPr>
-          <w:sz w:val="28"/>
-          <w:szCs w:val="28"/>
-          <w:lang w:val="en-GB"/>
-        </w:rPr>
-        <w:t>c</w:t>
-      </w:r>
-      <w:proofErr w:type="spellEnd"/>
-      <w:r>
-        <w:rPr>
-          <w:sz w:val="28"/>
-          <w:szCs w:val="28"/>
-          <w:lang w:val="en-GB"/>
-        </w:rPr>
-        <w:t>/Controllers/</w:t>
-      </w:r>
-      <w:proofErr w:type="spellStart"/>
-      <w:r>
-        <w:rPr>
-          <w:sz w:val="28"/>
-          <w:szCs w:val="28"/>
-          <w:lang w:val="en-GB"/>
-        </w:rPr>
-        <w:t>Sanitaizer.php</w:t>
-      </w:r>
-      <w:proofErr w:type="spellEnd"/>
-    </w:p>
-    <w:p>
-      <w:pPr>
-        <w:spacing w:line="276" w:lineRule="auto"/>
-        <w:jc w:val="both"/>
-        <w:rPr>
-          <w:sz w:val="28"/>
-          <w:szCs w:val="28"/>
-        </w:rPr>
-      </w:pPr>
-      <w:r>
-        <w:rPr>
-          <w:sz w:val="28"/>
-          <w:szCs w:val="28"/>
-          <w:lang w:val="en-GB"/>
-        </w:rPr>
-        <w:tab/>
-      </w:r>
-      <w:r>
-        <w:rPr>
-          <w:sz w:val="28"/>
-          <w:szCs w:val="28"/>
-        </w:rPr>
-        <w:t>Este se encarga de l</w:t>
-      </w:r>
-      <w:r>
-        <w:rPr>
-          <w:sz w:val="28"/>
-          <w:szCs w:val="28"/>
-        </w:rPr>
-        <w:t xml:space="preserve">impiar los datos con los que se consultan </w:t>
-      </w:r>
-      <w:r>
-        <w:rPr>
-          <w:sz w:val="28"/>
-          <w:szCs w:val="28"/>
-        </w:rPr>
-        <w:t>al api</w:t>
-      </w:r>
-      <w:r>
-        <w:rPr>
-          <w:sz w:val="28"/>
-          <w:szCs w:val="28"/>
-        </w:rPr>
-        <w:t xml:space="preserve"> de condigo malicioso.</w:t>
-      </w:r>
-    </w:p>
-    <w:p>
-      <w:pPr>
-        <w:spacing w:line="276" w:lineRule="auto"/>
-        <w:jc w:val="both"/>
-        <w:rPr>
-          <w:sz w:val="28"/>
-          <w:szCs w:val="28"/>
-        </w:rPr>
-      </w:pPr>
-    </w:p>
-    <w:p>
-      <w:pPr>
-        <w:spacing w:line="276" w:lineRule="auto"/>
-        <w:jc w:val="both"/>
-        <w:rPr>
-          <w:sz w:val="28"/>
-          <w:szCs w:val="28"/>
-          <w:lang w:val="en-GB"/>
-        </w:rPr>
-      </w:pPr>
-      <w:proofErr w:type="spellStart"/>
-      <w:r>
-        <w:rPr>
-          <w:sz w:val="28"/>
-          <w:szCs w:val="28"/>
-          <w:lang w:val="en-GB"/>
-        </w:rPr>
-        <w:t>Session.php</w:t>
-      </w:r>
-      <w:proofErr w:type="spellEnd"/>
-      <w:r>
-        <w:rPr>
-          <w:sz w:val="28"/>
-          <w:szCs w:val="28"/>
-          <w:lang w:val="en-GB"/>
-        </w:rPr>
-        <w:t>:</w:t>
-      </w:r>
-    </w:p>
-    <w:p>
-      <w:pPr>
-        <w:spacing w:line="276" w:lineRule="auto"/>
-        <w:jc w:val="both"/>
-        <w:rPr>
-          <w:sz w:val="28"/>
-          <w:szCs w:val="28"/>
-          <w:lang w:val="en-GB"/>
-        </w:rPr>
-      </w:pPr>
-      <w:r>
-        <w:rPr>
-          <w:sz w:val="28"/>
-          <w:szCs w:val="28"/>
-          <w:lang w:val="en-GB"/>
-        </w:rPr>
-        <w:tab/>
-      </w:r>
-      <w:proofErr w:type="spellStart"/>
-      <w:r>
-        <w:rPr>
-          <w:sz w:val="28"/>
-          <w:szCs w:val="28"/>
-          <w:lang w:val="en-GB"/>
-        </w:rPr>
-        <w:t>dir</w:t>
-      </w:r>
-      <w:proofErr w:type="spellEnd"/>
-      <w:r>
-        <w:rPr>
-          <w:sz w:val="28"/>
-          <w:szCs w:val="28"/>
-          <w:lang w:val="en-GB"/>
-        </w:rPr>
-        <w:t xml:space="preserve">: </w:t>
-      </w:r>
-      <w:proofErr w:type="spellStart"/>
-      <w:r>
-        <w:rPr>
-          <w:sz w:val="28"/>
-          <w:szCs w:val="28"/>
-          <w:lang w:val="en-GB"/>
-        </w:rPr>
-        <w:t>Web</w:t>
-      </w:r>
-      <w:r>
-        <w:rPr>
-          <w:sz w:val="28"/>
-          <w:szCs w:val="28"/>
-          <w:lang w:val="en-GB"/>
-        </w:rPr>
-        <w:t>ForoUpna</w:t>
-      </w:r>
-      <w:proofErr w:type="spellEnd"/>
-      <w:r>
-        <w:rPr>
-          <w:sz w:val="28"/>
-          <w:szCs w:val="28"/>
-          <w:lang w:val="en-GB"/>
-        </w:rPr>
-        <w:t>/backend/</w:t>
-      </w:r>
-      <w:proofErr w:type="spellStart"/>
-      <w:r>
-        <w:rPr>
-          <w:sz w:val="28"/>
-          <w:szCs w:val="28"/>
-          <w:lang w:val="en-GB"/>
-        </w:rPr>
-        <w:t>src</w:t>
-      </w:r>
-      <w:proofErr w:type="spellEnd"/>
-      <w:r>
-        <w:rPr>
-          <w:sz w:val="28"/>
-          <w:szCs w:val="28"/>
-          <w:lang w:val="en-GB"/>
-        </w:rPr>
-        <w:t>/</w:t>
-      </w:r>
-      <w:r>
-        <w:rPr>
-          <w:sz w:val="28"/>
-          <w:szCs w:val="28"/>
-          <w:lang w:val="en-GB"/>
-        </w:rPr>
-        <w:t>Models/</w:t>
-      </w:r>
-      <w:proofErr w:type="spellStart"/>
-      <w:r>
-        <w:rPr>
-          <w:sz w:val="28"/>
-          <w:szCs w:val="28"/>
-          <w:lang w:val="en-GB"/>
-        </w:rPr>
-        <w:t>Session.php</w:t>
-      </w:r>
-      <w:proofErr w:type="spellEnd"/>
-    </w:p>
-    <w:p>
-      <w:pPr>
-        <w:spacing w:line="276" w:lineRule="auto"/>
-        <w:jc w:val="both"/>
-        <w:rPr>
-          <w:sz w:val="28"/>
-          <w:szCs w:val="28"/>
-        </w:rPr>
-      </w:pPr>
-      <w:r>
-        <w:rPr>
-          <w:sz w:val="28"/>
-          <w:szCs w:val="28"/>
-          <w:lang w:val="en-GB"/>
-        </w:rPr>
-        <w:tab/>
-      </w:r>
-      <w:r>
-        <w:rPr>
-          <w:sz w:val="28"/>
-          <w:szCs w:val="28"/>
-        </w:rPr>
-        <w:t xml:space="preserve">Se encarga de </w:t>
-      </w:r>
-      <w:r>
-        <w:rPr>
-          <w:sz w:val="28"/>
-          <w:szCs w:val="28"/>
-        </w:rPr>
-        <w:t>mantener los datos de sesión y controlar</w:t>
-      </w:r>
-      <w:r>
-        <w:rPr>
-          <w:sz w:val="28"/>
-          <w:szCs w:val="28"/>
-        </w:rPr>
-        <w:t>los.</w:t>
-      </w:r>
-    </w:p>
-    <w:p>
-      <w:pPr>
-        <w:spacing w:line="276" w:lineRule="auto"/>
-        <w:jc w:val="both"/>
-        <w:rPr>
-          <w:sz w:val="28"/>
-          <w:szCs w:val="28"/>
-        </w:rPr>
-      </w:pPr>
-    </w:p>
-    <w:p>
-      <w:pPr>
-        <w:spacing w:line="276" w:lineRule="auto"/>
-        <w:jc w:val="both"/>
-        <w:rPr>
-          <w:sz w:val="28"/>
-          <w:szCs w:val="28"/>
-        </w:rPr>
-      </w:pPr>
-    </w:p>
-    <w:p>
-      <w:pPr>
-        <w:spacing w:line="276" w:lineRule="auto"/>
-        <w:jc w:val="both"/>
-        <w:rPr>
-          <w:sz w:val="28"/>
-          <w:szCs w:val="28"/>
-        </w:rPr>
-      </w:pPr>
-    </w:p>
-    <w:p>
-      <w:pPr>
-        <w:spacing w:line="276" w:lineRule="auto"/>
-        <w:jc w:val="both"/>
-        <w:rPr>
-          <w:sz w:val="28"/>
-          <w:szCs w:val="28"/>
-          <w:lang w:val="en-GB"/>
-        </w:rPr>
-      </w:pPr>
-      <w:proofErr w:type="spellStart"/>
-      <w:r>
-        <w:rPr>
-          <w:sz w:val="28"/>
-          <w:szCs w:val="28"/>
-          <w:lang w:val="en-GB"/>
-        </w:rPr>
         <w:t>FileController.php</w:t>
       </w:r>
       <w:proofErr w:type="spellEnd"/>
@@ -5558,7 +5593,6 @@
           <w:sz w:val="28"/>
           <w:szCs w:val="28"/>
         </w:rPr>
-        <w:lastRenderedPageBreak/>
         <w:drawing>
           <wp:anchor distT="0" distB="0" distL="114300" distR="114300" simplePos="0" relativeHeight="251662336" behindDoc="1" locked="0" layoutInCell="1" allowOverlap="1" wp14:anchorId="27DF17DC" wp14:editId="5C3DB266">
             <wp:simplePos x="0" y="0"/>
@@ -6403,6 +6437,7 @@
           <w:sz w:val="28"/>
           <w:szCs w:val="28"/>
         </w:rPr>
+        <w:lastRenderedPageBreak/>
         <w:t>Paginado.php</w:t>
       </w:r>
       <w:proofErr w:type="spellEnd"/>
@@ -7131,7 +7166,6 @@
           <w:szCs w:val="28"/>
           <w:lang w:val="en-GB"/>
         </w:rPr>
-        <w:lastRenderedPageBreak/>
         <w:tab/>
       </w:r>
       <w:r>
@@ -8205,6 +8239,7 @@
           <w:sz w:val="32"/>
           <w:szCs w:val="32"/>
         </w:rPr>
+        <w:lastRenderedPageBreak/>
         <w:t xml:space="preserve">Auditoria de </w:t>
       </w:r>
       <w:r>
@@ -8347,7 +8382,6 @@
           <w:sz w:val="28"/>
           <w:szCs w:val="28"/>
         </w:rPr>
-        <w:lastRenderedPageBreak/>
         <w:drawing>
           <wp:anchor distT="0" distB="0" distL="114300" distR="114300" simplePos="0" relativeHeight="251663360" behindDoc="1" locked="0" layoutInCell="1" allowOverlap="1" wp14:anchorId="7AB2327A" wp14:editId="67477EF1">
             <wp:simplePos x="0" y="0"/>
@@ -8666,6 +8700,7 @@
           <w:sz w:val="28"/>
           <w:szCs w:val="28"/>
         </w:rPr>
+        <w:lastRenderedPageBreak/>
         <w:t xml:space="preserve">Para las que imanes que se suben sean ligeras se recalan auténticamente, aun tamaño mucho más pequeño mediante el </w:t>
       </w:r>
       <w:proofErr w:type="spellStart"/>
@@ -8749,7 +8784,23 @@
           <w:sz w:val="28"/>
           <w:szCs w:val="28"/>
         </w:rPr>
-        <w:t xml:space="preserve"> y no dependen de que si se caga la foto o no, con lo que podemos evitar también CLS.</w:t>
+        <w:t xml:space="preserve"> y no dependen de </w:t>
+      </w:r>
+      <w:proofErr w:type="gramStart"/>
+      <w:r>
+        <w:rPr>
+          <w:sz w:val="28"/>
+          <w:szCs w:val="28"/>
+        </w:rPr>
+        <w:t>que</w:t>
+      </w:r>
+      <w:proofErr w:type="gramEnd"/>
+      <w:r>
+        <w:rPr>
+          <w:sz w:val="28"/>
+          <w:szCs w:val="28"/>
+        </w:rPr>
+        <w:t xml:space="preserve"> si se caga la foto o no, con lo que podemos evitar también CLS.</w:t>
       </w:r>
     </w:p>
     <w:p>
@@ -8827,7 +8878,6 @@
           <w:sz w:val="28"/>
           <w:szCs w:val="28"/>
         </w:rPr>
-        <w:lastRenderedPageBreak/>
         <w:t xml:space="preserve">Con lo que respecta a la accesibilidad en primer lugar destacar que en los inputs de los formularios se les han puesto </w:t>
       </w:r>
       <w:proofErr w:type="spellStart"/>
@@ -8940,6 +8990,7 @@
         <w:t>describedby</w:t>
       </w:r>
       <w:proofErr w:type="spellEnd"/>
+      <w:proofErr w:type="gramStart"/>
       <w:r>
         <w:rPr>
           <w:b/>
@@ -8947,15 +8998,9 @@
           <w:sz w:val="28"/>
           <w:szCs w:val="28"/>
         </w:rPr>
-        <w:t>=”...”</w:t>
-      </w:r>
-      <w:r>
-        <w:rPr>
-          <w:sz w:val="28"/>
-          <w:szCs w:val="28"/>
-        </w:rPr>
-        <w:t xml:space="preserve"> para describir que fin de un formulario, lo que contiene un contendor esto se pude encontrar en el contenedor de los resultados de búsqueda, formulario de registrar. Finalmente se ha utilizado </w:t>
-      </w:r>
+        <w:t>=”...</w:t>
+      </w:r>
+      <w:proofErr w:type="gramEnd"/>
       <w:r>
         <w:rPr>
           <w:b/>
@@ -8963,9 +9008,15 @@
           <w:sz w:val="28"/>
           <w:szCs w:val="28"/>
         </w:rPr>
-        <w:t>aria-</w:t>
-      </w:r>
-      <w:proofErr w:type="spellStart"/>
+        <w:t>”</w:t>
+      </w:r>
+      <w:r>
+        <w:rPr>
+          <w:sz w:val="28"/>
+          <w:szCs w:val="28"/>
+        </w:rPr>
+        <w:t xml:space="preserve"> para describir que fin de un formulario, lo que contiene un contendor esto se pude encontrar en el contenedor de los resultados de búsqueda, formulario de registrar. Finalmente se ha utilizado </w:t>
+      </w:r>
       <w:r>
         <w:rPr>
           <w:b/>
@@ -8973,9 +9024,9 @@
           <w:sz w:val="28"/>
           <w:szCs w:val="28"/>
         </w:rPr>
-        <w:t>required</w:t>
-      </w:r>
-      <w:proofErr w:type="spellEnd"/>
+        <w:t>aria-</w:t>
+      </w:r>
+      <w:proofErr w:type="spellStart"/>
       <w:r>
         <w:rPr>
           <w:b/>
@@ -8983,7 +9034,28 @@
           <w:sz w:val="28"/>
           <w:szCs w:val="28"/>
         </w:rPr>
-        <w:t>=”true | false”</w:t>
+        <w:t>required</w:t>
+      </w:r>
+      <w:proofErr w:type="spellEnd"/>
+      <w:proofErr w:type="gramStart"/>
+      <w:r>
+        <w:rPr>
+          <w:b/>
+          <w:bCs/>
+          <w:sz w:val="28"/>
+          <w:szCs w:val="28"/>
+        </w:rPr>
+        <w:t>=”true</w:t>
+      </w:r>
+      <w:proofErr w:type="gramEnd"/>
+      <w:r>
+        <w:rPr>
+          <w:b/>
+          <w:bCs/>
+          <w:sz w:val="28"/>
+          <w:szCs w:val="28"/>
+        </w:rPr>
+        <w:t xml:space="preserve"> | false”</w:t>
       </w:r>
       <w:r>
         <w:rPr>
@@ -9182,6 +9254,7 @@
           <w:sz w:val="28"/>
           <w:szCs w:val="28"/>
         </w:rPr>
+        <w:lastRenderedPageBreak/>
         <w:t>Es fácilmente operable, la navegación entre las paginas es fácil mediante la barra de navegación, los formularios no tienen límite de tiempo.</w:t>
       </w:r>
       <w:r>
@@ -9328,7 +9401,6 @@
           <w:sz w:val="28"/>
           <w:szCs w:val="28"/>
         </w:rPr>
-        <w:lastRenderedPageBreak/>
         <w:t xml:space="preserve">Esta </w:t>
       </w:r>
       <w:proofErr w:type="spellStart"/>
@@ -9607,6 +9679,7 @@
           <w:sz w:val="32"/>
           <w:szCs w:val="32"/>
         </w:rPr>
+        <w:lastRenderedPageBreak/>
         <w:t>Usabilidad</w:t>
       </w:r>
     </w:p>
@@ -9786,7 +9859,6 @@
           <w:sz w:val="28"/>
           <w:szCs w:val="28"/>
         </w:rPr>
-        <w:lastRenderedPageBreak/>
         <w:t xml:space="preserve">Para el buscador se ha utilizado el icono de la lupa que identifica fácilmente esta herramienta, dado que es la </w:t>
       </w:r>
       <w:proofErr w:type="spellStart"/>
@@ -9869,6 +9941,7 @@
         <w:t xml:space="preserve">, con hacer </w:t>
       </w:r>
       <w:proofErr w:type="spellStart"/>
+      <w:proofErr w:type="gramStart"/>
       <w:r>
         <w:rPr>
           <w:sz w:val="28"/>
@@ -9877,6 +9950,7 @@
         <w:t>click</w:t>
       </w:r>
       <w:proofErr w:type="spellEnd"/>
+      <w:proofErr w:type="gramEnd"/>
       <w:r>
         <w:rPr>
           <w:sz w:val="28"/>
@@ -9956,6 +10030,7 @@
         <w:t xml:space="preserve"> web en grande arriba y que si se hace </w:t>
       </w:r>
       <w:proofErr w:type="spellStart"/>
+      <w:proofErr w:type="gramStart"/>
       <w:r>
         <w:rPr>
           <w:sz w:val="28"/>
@@ -9964,6 +10039,7 @@
         <w:t>click</w:t>
       </w:r>
       <w:proofErr w:type="spellEnd"/>
+      <w:proofErr w:type="gramEnd"/>
       <w:r>
         <w:rPr>
           <w:sz w:val="28"/>
@@ -10131,6 +10207,7 @@
           <w:sz w:val="28"/>
           <w:szCs w:val="28"/>
         </w:rPr>
+        <w:lastRenderedPageBreak/>
         <w:t>Flexibilidad y eficiencia de uso:</w:t>
       </w:r>
     </w:p>
@@ -10258,7 +10335,6 @@
           <w:sz w:val="28"/>
           <w:szCs w:val="28"/>
         </w:rPr>
-        <w:lastRenderedPageBreak/>
         <w:tab/>
       </w:r>
       <w:r>
@@ -10544,6 +10620,7 @@
           <w:sz w:val="32"/>
           <w:szCs w:val="32"/>
         </w:rPr>
+        <w:lastRenderedPageBreak/>
         <w:t xml:space="preserve">CI/CD </w:t>
       </w:r>
       <w:r>
@@ -10703,10 +10780,10 @@
       </w:pPr>
       <w:r>
         <w:rPr>
-          <w:sz w:val="28"/>
-          <w:szCs w:val="28"/>
-        </w:rPr>
-        <w:lastRenderedPageBreak/>
+          <w:noProof/>
+          <w:sz w:val="28"/>
+          <w:szCs w:val="28"/>
+        </w:rPr>
         <w:drawing>
           <wp:anchor distT="0" distB="0" distL="114300" distR="114300" simplePos="0" relativeHeight="251666432" behindDoc="1" locked="0" layoutInCell="1" allowOverlap="1" wp14:anchorId="5B96FFA3" wp14:editId="19AB0338">
             <wp:simplePos x="0" y="0"/>
@@ -10904,16 +10981,171 @@
           <w:szCs w:val="28"/>
         </w:rPr>
       </w:pPr>
-    </w:p>
-    <w:p>
-      <w:pPr>
-        <w:spacing w:line="276" w:lineRule="auto"/>
-        <w:jc w:val="both"/>
-        <w:rPr>
-          <w:sz w:val="28"/>
-          <w:szCs w:val="28"/>
-        </w:rPr>
-      </w:pPr>
+      <w:r>
+        <w:rPr>
+          <w:sz w:val="28"/>
+          <w:szCs w:val="28"/>
+        </w:rPr>
+        <w:t>Se modifico en php.ini:</w:t>
+      </w:r>
+    </w:p>
+    <w:p>
+      <w:pPr>
+        <w:spacing w:line="276" w:lineRule="auto"/>
+        <w:jc w:val="both"/>
+        <w:rPr>
+          <w:sz w:val="28"/>
+          <w:szCs w:val="28"/>
+        </w:rPr>
+      </w:pPr>
+      <w:r>
+        <w:rPr>
+          <w:sz w:val="28"/>
+          <w:szCs w:val="28"/>
+        </w:rPr>
+        <w:t>Para permitir</w:t>
+      </w:r>
+      <w:r>
+        <w:rPr>
+          <w:sz w:val="28"/>
+          <w:szCs w:val="28"/>
+        </w:rPr>
+        <w:t xml:space="preserve"> subir fotos de tamaños más grandes:</w:t>
+      </w:r>
+    </w:p>
+    <w:p>
+      <w:pPr>
+        <w:spacing w:line="276" w:lineRule="auto"/>
+        <w:ind w:firstLine="708"/>
+        <w:jc w:val="both"/>
+        <w:rPr>
+          <w:sz w:val="28"/>
+          <w:szCs w:val="28"/>
+          <w:u w:val="single"/>
+        </w:rPr>
+      </w:pPr>
+      <w:proofErr w:type="spellStart"/>
+      <w:r>
+        <w:rPr>
+          <w:sz w:val="28"/>
+          <w:szCs w:val="28"/>
+        </w:rPr>
+        <w:t>upload_max_filesize</w:t>
+      </w:r>
+      <w:proofErr w:type="spellEnd"/>
+      <w:r>
+        <w:rPr>
+          <w:sz w:val="28"/>
+          <w:szCs w:val="28"/>
+        </w:rPr>
+        <w:t>: 20M</w:t>
+      </w:r>
+    </w:p>
+    <w:p>
+      <w:pPr>
+        <w:spacing w:line="276" w:lineRule="auto"/>
+        <w:ind w:firstLine="708"/>
+        <w:jc w:val="both"/>
+        <w:rPr>
+          <w:sz w:val="28"/>
+          <w:szCs w:val="28"/>
+          <w:lang w:val="en-GB"/>
+        </w:rPr>
+      </w:pPr>
+      <w:proofErr w:type="spellStart"/>
+      <w:r>
+        <w:rPr>
+          <w:sz w:val="28"/>
+          <w:szCs w:val="28"/>
+          <w:lang w:val="en-GB"/>
+        </w:rPr>
+        <w:t>post_max_size</w:t>
+      </w:r>
+      <w:proofErr w:type="spellEnd"/>
+      <w:r>
+        <w:rPr>
+          <w:sz w:val="28"/>
+          <w:szCs w:val="28"/>
+          <w:lang w:val="en-GB"/>
+        </w:rPr>
+        <w:t>: 20M</w:t>
+      </w:r>
+    </w:p>
+    <w:p>
+      <w:pPr>
+        <w:spacing w:line="276" w:lineRule="auto"/>
+        <w:jc w:val="both"/>
+        <w:rPr>
+          <w:sz w:val="28"/>
+          <w:szCs w:val="28"/>
+        </w:rPr>
+      </w:pPr>
+      <w:r>
+        <w:rPr>
+          <w:sz w:val="28"/>
+          <w:szCs w:val="28"/>
+        </w:rPr>
+        <w:t>Para usar e</w:t>
+      </w:r>
+      <w:r>
+        <w:rPr>
+          <w:sz w:val="28"/>
+          <w:szCs w:val="28"/>
+        </w:rPr>
+        <w:t xml:space="preserve">sa </w:t>
+      </w:r>
+      <w:proofErr w:type="spellStart"/>
+      <w:r>
+        <w:rPr>
+          <w:sz w:val="28"/>
+          <w:szCs w:val="28"/>
+        </w:rPr>
+        <w:t>liberia</w:t>
+      </w:r>
+      <w:proofErr w:type="spellEnd"/>
+      <w:r>
+        <w:rPr>
+          <w:sz w:val="28"/>
+          <w:szCs w:val="28"/>
+        </w:rPr>
+        <w:t xml:space="preserve"> que permite modificare el tamaño de las fotos:</w:t>
+      </w:r>
+    </w:p>
+    <w:p>
+      <w:pPr>
+        <w:spacing w:line="276" w:lineRule="auto"/>
+        <w:ind w:firstLine="708"/>
+        <w:jc w:val="both"/>
+        <w:rPr>
+          <w:sz w:val="28"/>
+          <w:szCs w:val="28"/>
+        </w:rPr>
+      </w:pPr>
+      <w:proofErr w:type="spellStart"/>
+      <w:r>
+        <w:rPr>
+          <w:sz w:val="28"/>
+          <w:szCs w:val="28"/>
+        </w:rPr>
+        <w:t>extension</w:t>
+      </w:r>
+      <w:proofErr w:type="spellEnd"/>
+      <w:r>
+        <w:rPr>
+          <w:sz w:val="28"/>
+          <w:szCs w:val="28"/>
+        </w:rPr>
+        <w:t>=</w:t>
+      </w:r>
+      <w:proofErr w:type="spellStart"/>
+      <w:r>
+        <w:rPr>
+          <w:sz w:val="28"/>
+          <w:szCs w:val="28"/>
+        </w:rPr>
+        <w:t>gd</w:t>
+      </w:r>
+      <w:proofErr w:type="spellEnd"/>
     </w:p>
     <w:p>
       <w:pPr>
@@ -11070,7 +11302,6 @@
           <w:sz w:val="28"/>
           <w:szCs w:val="28"/>
         </w:rPr>
-        <w:lastRenderedPageBreak/>
         <w:t xml:space="preserve">Se ha realizado un diseño MVC para el </w:t>
       </w:r>
       <w:proofErr w:type="spellStart"/>

</xml_diff>